<commit_message>
Versao final das imagens
</commit_message>
<xml_diff>
--- a/AtividadePratica/DocumentacaoPratica.docx
+++ b/AtividadePratica/DocumentacaoPratica.docx
@@ -4,6 +4,137 @@
   <w:body>
     <w:p>
       <w:r>
+        <w:t xml:space="preserve">Imagens da </w:t>
+      </w:r>
+      <w:r>
+        <w:t>Documentação Atividade Prática AWS</w:t>
+      </w:r>
+    </w:p>
+    <w:p>
+      <w:r>
+        <w:t>Aluno: Carlos Gabriel Barbosa Paz</w:t>
+      </w:r>
+    </w:p>
+    <w:p/>
+    <w:p/>
+    <w:p/>
+    <w:p/>
+    <w:p/>
+    <w:p>
+      <w:pPr>
+        <w:jc w:val="right"/>
+      </w:pPr>
+      <w:r>
+        <w:rPr>
+          <w:noProof/>
+        </w:rPr>
+        <w:drawing>
+          <wp:anchor distT="0" distB="0" distL="114300" distR="114300" simplePos="0" relativeHeight="251658240" behindDoc="1" locked="0" layoutInCell="1" allowOverlap="1" wp14:anchorId="77F04EC3" wp14:editId="7A5DD531">
+            <wp:simplePos x="0" y="0"/>
+            <wp:positionH relativeFrom="column">
+              <wp:posOffset>710565</wp:posOffset>
+            </wp:positionH>
+            <wp:positionV relativeFrom="paragraph">
+              <wp:posOffset>-3810</wp:posOffset>
+            </wp:positionV>
+            <wp:extent cx="4686300" cy="971550"/>
+            <wp:effectExtent l="0" t="0" r="0" b="0"/>
+            <wp:wrapTight wrapText="bothSides">
+              <wp:wrapPolygon edited="0">
+                <wp:start x="0" y="0"/>
+                <wp:lineTo x="0" y="21176"/>
+                <wp:lineTo x="21512" y="21176"/>
+                <wp:lineTo x="21512" y="0"/>
+                <wp:lineTo x="0" y="0"/>
+              </wp:wrapPolygon>
+            </wp:wrapTight>
+            <wp:docPr id="618790391" name="Imagem 1" descr="Para seu Negócio - Sobre UOL"/>
+            <wp:cNvGraphicFramePr>
+              <a:graphicFrameLocks xmlns:a="http://schemas.openxmlformats.org/drawingml/2006/main" noChangeAspect="1"/>
+            </wp:cNvGraphicFramePr>
+            <a:graphic xmlns:a="http://schemas.openxmlformats.org/drawingml/2006/main">
+              <a:graphicData uri="http://schemas.openxmlformats.org/drawingml/2006/picture">
+                <pic:pic xmlns:pic="http://schemas.openxmlformats.org/drawingml/2006/picture">
+                  <pic:nvPicPr>
+                    <pic:cNvPr id="0" name="Picture 1" descr="Para seu Negócio - Sobre UOL"/>
+                    <pic:cNvPicPr>
+                      <a:picLocks noChangeAspect="1" noChangeArrowheads="1"/>
+                    </pic:cNvPicPr>
+                  </pic:nvPicPr>
+                  <pic:blipFill>
+                    <a:blip r:embed="rId4">
+                      <a:extLst>
+                        <a:ext uri="{28A0092B-C50C-407E-A947-70E740481C1C}">
+                          <a14:useLocalDpi xmlns:a14="http://schemas.microsoft.com/office/drawing/2010/main" val="0"/>
+                        </a:ext>
+                      </a:extLst>
+                    </a:blip>
+                    <a:srcRect/>
+                    <a:stretch>
+                      <a:fillRect/>
+                    </a:stretch>
+                  </pic:blipFill>
+                  <pic:spPr bwMode="auto">
+                    <a:xfrm>
+                      <a:off x="0" y="0"/>
+                      <a:ext cx="4686300" cy="971550"/>
+                    </a:xfrm>
+                    <a:prstGeom prst="rect">
+                      <a:avLst/>
+                    </a:prstGeom>
+                    <a:noFill/>
+                    <a:ln>
+                      <a:noFill/>
+                    </a:ln>
+                  </pic:spPr>
+                </pic:pic>
+              </a:graphicData>
+            </a:graphic>
+          </wp:anchor>
+        </w:drawing>
+      </w:r>
+    </w:p>
+    <w:p/>
+    <w:p/>
+    <w:p/>
+    <w:p/>
+    <w:p/>
+    <w:p/>
+    <w:p/>
+    <w:p/>
+    <w:p/>
+    <w:p/>
+    <w:p/>
+    <w:p/>
+    <w:p/>
+    <w:p/>
+    <w:p/>
+    <w:p/>
+    <w:p/>
+    <w:p/>
+    <w:p/>
+    <w:p/>
+    <w:p/>
+    <w:p/>
+    <w:p/>
+    <w:p>
+      <w:r>
+        <w:lastRenderedPageBreak/>
+        <w:t>Requisitos AWS:</w:t>
+      </w:r>
+    </w:p>
+    <w:p>
+      <w:r>
+        <w:t>• Gerar uma chave pública para acesso ao</w:t>
+      </w:r>
+    </w:p>
+    <w:p>
+      <w:r>
+        <w:t>ambiente;</w:t>
+      </w:r>
+    </w:p>
+    <w:p>
+      <w:r>
         <w:rPr>
           <w:noProof/>
         </w:rPr>
@@ -23,7 +154,7 @@
                     <pic:cNvPicPr/>
                   </pic:nvPicPr>
                   <pic:blipFill>
-                    <a:blip r:embed="rId4"/>
+                    <a:blip r:embed="rId5"/>
                     <a:stretch>
                       <a:fillRect/>
                     </a:stretch>
@@ -66,7 +197,7 @@
                     <pic:cNvPicPr/>
                   </pic:nvPicPr>
                   <pic:blipFill>
-                    <a:blip r:embed="rId5"/>
+                    <a:blip r:embed="rId6"/>
                     <a:stretch>
                       <a:fillRect/>
                     </a:stretch>
@@ -109,7 +240,7 @@
                     <pic:cNvPicPr/>
                   </pic:nvPicPr>
                   <pic:blipFill>
-                    <a:blip r:embed="rId6"/>
+                    <a:blip r:embed="rId7"/>
                     <a:stretch>
                       <a:fillRect/>
                     </a:stretch>
@@ -131,49 +262,6 @@
       </w:r>
     </w:p>
     <w:p/>
-    <w:p>
-      <w:r>
-        <w:rPr>
-          <w:noProof/>
-        </w:rPr>
-        <w:lastRenderedPageBreak/>
-        <w:drawing>
-          <wp:inline distT="0" distB="0" distL="0" distR="0" wp14:anchorId="1DDC01BD" wp14:editId="6C469EE5">
-            <wp:extent cx="5400040" cy="4135120"/>
-            <wp:effectExtent l="0" t="0" r="0" b="0"/>
-            <wp:docPr id="1010598251" name="Imagem 1" descr="Interface gráfica do usuário, Texto, Aplicativo&#10;&#10;Descrição gerada automaticamente"/>
-            <wp:cNvGraphicFramePr>
-              <a:graphicFrameLocks xmlns:a="http://schemas.openxmlformats.org/drawingml/2006/main" noChangeAspect="1"/>
-            </wp:cNvGraphicFramePr>
-            <a:graphic xmlns:a="http://schemas.openxmlformats.org/drawingml/2006/main">
-              <a:graphicData uri="http://schemas.openxmlformats.org/drawingml/2006/picture">
-                <pic:pic xmlns:pic="http://schemas.openxmlformats.org/drawingml/2006/picture">
-                  <pic:nvPicPr>
-                    <pic:cNvPr id="1010598251" name="Imagem 1" descr="Interface gráfica do usuário, Texto, Aplicativo&#10;&#10;Descrição gerada automaticamente"/>
-                    <pic:cNvPicPr/>
-                  </pic:nvPicPr>
-                  <pic:blipFill>
-                    <a:blip r:embed="rId7"/>
-                    <a:stretch>
-                      <a:fillRect/>
-                    </a:stretch>
-                  </pic:blipFill>
-                  <pic:spPr>
-                    <a:xfrm>
-                      <a:off x="0" y="0"/>
-                      <a:ext cx="5400040" cy="4135120"/>
-                    </a:xfrm>
-                    <a:prstGeom prst="rect">
-                      <a:avLst/>
-                    </a:prstGeom>
-                  </pic:spPr>
-                </pic:pic>
-              </a:graphicData>
-            </a:graphic>
-          </wp:inline>
-        </w:drawing>
-      </w:r>
-    </w:p>
     <w:p/>
     <w:p>
       <w:r>
@@ -217,12 +305,12 @@
         </w:drawing>
       </w:r>
     </w:p>
-    <w:p>
-      <w:r>
-        <w:rPr>
-          <w:noProof/>
-        </w:rPr>
-        <w:lastRenderedPageBreak/>
+    <w:p/>
+    <w:p>
+      <w:r>
+        <w:rPr>
+          <w:noProof/>
+        </w:rPr>
         <w:drawing>
           <wp:inline distT="0" distB="0" distL="0" distR="0" wp14:anchorId="0E7D80AB" wp14:editId="79C9C903">
             <wp:extent cx="5400040" cy="818515"/>
@@ -260,11 +348,29 @@
         </w:drawing>
       </w:r>
     </w:p>
-    <w:p>
-      <w:r>
-        <w:rPr>
-          <w:noProof/>
-        </w:rPr>
+    <w:p/>
+    <w:p/>
+    <w:p/>
+    <w:p/>
+    <w:p>
+      <w:r>
+        <w:t>• Criar 1 instância EC2 com o sistema operacional Amazon Linux 2 (Família t</w:t>
+      </w:r>
+      <w:proofErr w:type="gramStart"/>
+      <w:r>
+        <w:t>3.small</w:t>
+      </w:r>
+      <w:proofErr w:type="gramEnd"/>
+      <w:r>
+        <w:t>, 16 GB SSD);</w:t>
+      </w:r>
+    </w:p>
+    <w:p>
+      <w:r>
+        <w:rPr>
+          <w:noProof/>
+        </w:rPr>
+        <w:lastRenderedPageBreak/>
         <w:drawing>
           <wp:inline distT="0" distB="0" distL="0" distR="0" wp14:anchorId="11E741D5" wp14:editId="6FD54EE2">
             <wp:extent cx="5057775" cy="3600450"/>
@@ -308,18 +414,18 @@
           <w:noProof/>
         </w:rPr>
         <w:drawing>
-          <wp:inline distT="0" distB="0" distL="0" distR="0" wp14:anchorId="2830F9BF" wp14:editId="68FC8183">
-            <wp:extent cx="5400040" cy="861060"/>
-            <wp:effectExtent l="0" t="0" r="0" b="0"/>
-            <wp:docPr id="1615788490" name="Imagem 1" descr="Interface gráfica do usuário, Texto, Aplicativo, Email&#10;&#10;Descrição gerada automaticamente"/>
-            <wp:cNvGraphicFramePr>
-              <a:graphicFrameLocks xmlns:a="http://schemas.openxmlformats.org/drawingml/2006/main" noChangeAspect="1"/>
-            </wp:cNvGraphicFramePr>
-            <a:graphic xmlns:a="http://schemas.openxmlformats.org/drawingml/2006/main">
-              <a:graphicData uri="http://schemas.openxmlformats.org/drawingml/2006/picture">
-                <pic:pic xmlns:pic="http://schemas.openxmlformats.org/drawingml/2006/picture">
-                  <pic:nvPicPr>
-                    <pic:cNvPr id="1615788490" name="Imagem 1" descr="Interface gráfica do usuário, Texto, Aplicativo, Email&#10;&#10;Descrição gerada automaticamente"/>
+          <wp:inline distT="0" distB="0" distL="0" distR="0" wp14:anchorId="72835B2C" wp14:editId="300FEC61">
+            <wp:extent cx="4857750" cy="4495800"/>
+            <wp:effectExtent l="0" t="0" r="0" b="5715"/>
+            <wp:docPr id="869291218" name="Imagem 1" descr="Interface gráfica do usuário, Aplicativo&#10;&#10;Descrição gerada automaticamente"/>
+            <wp:cNvGraphicFramePr>
+              <a:graphicFrameLocks xmlns:a="http://schemas.openxmlformats.org/drawingml/2006/main" noChangeAspect="1"/>
+            </wp:cNvGraphicFramePr>
+            <a:graphic xmlns:a="http://schemas.openxmlformats.org/drawingml/2006/main">
+              <a:graphicData uri="http://schemas.openxmlformats.org/drawingml/2006/picture">
+                <pic:pic xmlns:pic="http://schemas.openxmlformats.org/drawingml/2006/picture">
+                  <pic:nvPicPr>
+                    <pic:cNvPr id="869291218" name="Imagem 1" descr="Interface gráfica do usuário, Aplicativo&#10;&#10;Descrição gerada automaticamente"/>
                     <pic:cNvPicPr/>
                   </pic:nvPicPr>
                   <pic:blipFill>
@@ -331,154 +437,25 @@
                   <pic:spPr>
                     <a:xfrm>
                       <a:off x="0" y="0"/>
-                      <a:ext cx="5400040" cy="861060"/>
-                    </a:xfrm>
-                    <a:prstGeom prst="rect">
-                      <a:avLst/>
-                    </a:prstGeom>
-                  </pic:spPr>
-                </pic:pic>
-              </a:graphicData>
-            </a:graphic>
-          </wp:inline>
-        </w:drawing>
-      </w:r>
-    </w:p>
-    <w:p>
-      <w:r>
-        <w:rPr>
-          <w:noProof/>
-        </w:rPr>
-        <w:drawing>
-          <wp:inline distT="0" distB="0" distL="0" distR="0" wp14:anchorId="5B559939" wp14:editId="7DE40229">
-            <wp:extent cx="4714875" cy="1133475"/>
-            <wp:effectExtent l="0" t="0" r="9525" b="9525"/>
-            <wp:docPr id="472046109" name="Imagem 1" descr="Uma imagem contendo Tabela&#10;&#10;Descrição gerada automaticamente"/>
-            <wp:cNvGraphicFramePr>
-              <a:graphicFrameLocks xmlns:a="http://schemas.openxmlformats.org/drawingml/2006/main" noChangeAspect="1"/>
-            </wp:cNvGraphicFramePr>
-            <a:graphic xmlns:a="http://schemas.openxmlformats.org/drawingml/2006/main">
-              <a:graphicData uri="http://schemas.openxmlformats.org/drawingml/2006/picture">
-                <pic:pic xmlns:pic="http://schemas.openxmlformats.org/drawingml/2006/picture">
-                  <pic:nvPicPr>
-                    <pic:cNvPr id="472046109" name="Imagem 1" descr="Uma imagem contendo Tabela&#10;&#10;Descrição gerada automaticamente"/>
-                    <pic:cNvPicPr/>
-                  </pic:nvPicPr>
-                  <pic:blipFill>
-                    <a:blip r:embed="rId12"/>
-                    <a:stretch>
-                      <a:fillRect/>
-                    </a:stretch>
-                  </pic:blipFill>
-                  <pic:spPr>
-                    <a:xfrm>
-                      <a:off x="0" y="0"/>
-                      <a:ext cx="4714875" cy="1133475"/>
-                    </a:xfrm>
-                    <a:prstGeom prst="rect">
-                      <a:avLst/>
-                    </a:prstGeom>
-                  </pic:spPr>
-                </pic:pic>
-              </a:graphicData>
-            </a:graphic>
-          </wp:inline>
-        </w:drawing>
-      </w:r>
-    </w:p>
-    <w:p/>
+                      <a:ext cx="4857750" cy="4495800"/>
+                    </a:xfrm>
+                    <a:prstGeom prst="rect">
+                      <a:avLst/>
+                    </a:prstGeom>
+                  </pic:spPr>
+                </pic:pic>
+              </a:graphicData>
+            </a:graphic>
+          </wp:inline>
+        </w:drawing>
+      </w:r>
+    </w:p>
     <w:p>
       <w:r>
         <w:rPr>
           <w:noProof/>
         </w:rPr>
         <w:lastRenderedPageBreak/>
-        <w:drawing>
-          <wp:inline distT="0" distB="0" distL="0" distR="0" wp14:anchorId="72835B2C" wp14:editId="344D97E7">
-            <wp:extent cx="4857750" cy="4495800"/>
-            <wp:effectExtent l="0" t="0" r="0" b="0"/>
-            <wp:docPr id="869291218" name="Imagem 1" descr="Interface gráfica do usuário, Aplicativo&#10;&#10;Descrição gerada automaticamente"/>
-            <wp:cNvGraphicFramePr>
-              <a:graphicFrameLocks xmlns:a="http://schemas.openxmlformats.org/drawingml/2006/main" noChangeAspect="1"/>
-            </wp:cNvGraphicFramePr>
-            <a:graphic xmlns:a="http://schemas.openxmlformats.org/drawingml/2006/main">
-              <a:graphicData uri="http://schemas.openxmlformats.org/drawingml/2006/picture">
-                <pic:pic xmlns:pic="http://schemas.openxmlformats.org/drawingml/2006/picture">
-                  <pic:nvPicPr>
-                    <pic:cNvPr id="869291218" name="Imagem 1" descr="Interface gráfica do usuário, Aplicativo&#10;&#10;Descrição gerada automaticamente"/>
-                    <pic:cNvPicPr/>
-                  </pic:nvPicPr>
-                  <pic:blipFill>
-                    <a:blip r:embed="rId13"/>
-                    <a:stretch>
-                      <a:fillRect/>
-                    </a:stretch>
-                  </pic:blipFill>
-                  <pic:spPr>
-                    <a:xfrm>
-                      <a:off x="0" y="0"/>
-                      <a:ext cx="4857750" cy="4495800"/>
-                    </a:xfrm>
-                    <a:prstGeom prst="rect">
-                      <a:avLst/>
-                    </a:prstGeom>
-                  </pic:spPr>
-                </pic:pic>
-              </a:graphicData>
-            </a:graphic>
-          </wp:inline>
-        </w:drawing>
-      </w:r>
-    </w:p>
-    <w:p/>
-    <w:p>
-      <w:r>
-        <w:rPr>
-          <w:noProof/>
-        </w:rPr>
-        <w:lastRenderedPageBreak/>
-        <w:drawing>
-          <wp:inline distT="0" distB="0" distL="0" distR="0" wp14:anchorId="0587620F" wp14:editId="35C98762">
-            <wp:extent cx="4686300" cy="4400550"/>
-            <wp:effectExtent l="0" t="0" r="0" b="0"/>
-            <wp:docPr id="1814620233" name="Imagem 1" descr="Interface gráfica do usuário, Texto, Aplicativo&#10;&#10;Descrição gerada automaticamente"/>
-            <wp:cNvGraphicFramePr>
-              <a:graphicFrameLocks xmlns:a="http://schemas.openxmlformats.org/drawingml/2006/main" noChangeAspect="1"/>
-            </wp:cNvGraphicFramePr>
-            <a:graphic xmlns:a="http://schemas.openxmlformats.org/drawingml/2006/main">
-              <a:graphicData uri="http://schemas.openxmlformats.org/drawingml/2006/picture">
-                <pic:pic xmlns:pic="http://schemas.openxmlformats.org/drawingml/2006/picture">
-                  <pic:nvPicPr>
-                    <pic:cNvPr id="1814620233" name="Imagem 1" descr="Interface gráfica do usuário, Texto, Aplicativo&#10;&#10;Descrição gerada automaticamente"/>
-                    <pic:cNvPicPr/>
-                  </pic:nvPicPr>
-                  <pic:blipFill>
-                    <a:blip r:embed="rId14"/>
-                    <a:stretch>
-                      <a:fillRect/>
-                    </a:stretch>
-                  </pic:blipFill>
-                  <pic:spPr>
-                    <a:xfrm>
-                      <a:off x="0" y="0"/>
-                      <a:ext cx="4686300" cy="4400550"/>
-                    </a:xfrm>
-                    <a:prstGeom prst="rect">
-                      <a:avLst/>
-                    </a:prstGeom>
-                  </pic:spPr>
-                </pic:pic>
-              </a:graphicData>
-            </a:graphic>
-          </wp:inline>
-        </w:drawing>
-      </w:r>
-    </w:p>
-    <w:p>
-      <w:r>
-        <w:rPr>
-          <w:noProof/>
-        </w:rPr>
         <w:drawing>
           <wp:inline distT="0" distB="0" distL="0" distR="0" wp14:anchorId="747782E9" wp14:editId="27E61D49">
             <wp:extent cx="4667250" cy="2571750"/>
@@ -495,7 +472,7 @@
                     <pic:cNvPicPr/>
                   </pic:nvPicPr>
                   <pic:blipFill>
-                    <a:blip r:embed="rId15"/>
+                    <a:blip r:embed="rId12"/>
                     <a:stretch>
                       <a:fillRect/>
                     </a:stretch>
@@ -504,50 +481,6 @@
                     <a:xfrm>
                       <a:off x="0" y="0"/>
                       <a:ext cx="4667250" cy="2571750"/>
-                    </a:xfrm>
-                    <a:prstGeom prst="rect">
-                      <a:avLst/>
-                    </a:prstGeom>
-                  </pic:spPr>
-                </pic:pic>
-              </a:graphicData>
-            </a:graphic>
-          </wp:inline>
-        </w:drawing>
-      </w:r>
-    </w:p>
-    <w:p/>
-    <w:p>
-      <w:r>
-        <w:rPr>
-          <w:noProof/>
-        </w:rPr>
-        <w:lastRenderedPageBreak/>
-        <w:drawing>
-          <wp:inline distT="0" distB="0" distL="0" distR="0" wp14:anchorId="505D4F14" wp14:editId="26AF9B8B">
-            <wp:extent cx="4552950" cy="1504950"/>
-            <wp:effectExtent l="0" t="0" r="0" b="0"/>
-            <wp:docPr id="1577741477" name="Imagem 1" descr="Interface gráfica do usuário, Texto, Aplicativo&#10;&#10;Descrição gerada automaticamente"/>
-            <wp:cNvGraphicFramePr>
-              <a:graphicFrameLocks xmlns:a="http://schemas.openxmlformats.org/drawingml/2006/main" noChangeAspect="1"/>
-            </wp:cNvGraphicFramePr>
-            <a:graphic xmlns:a="http://schemas.openxmlformats.org/drawingml/2006/main">
-              <a:graphicData uri="http://schemas.openxmlformats.org/drawingml/2006/picture">
-                <pic:pic xmlns:pic="http://schemas.openxmlformats.org/drawingml/2006/picture">
-                  <pic:nvPicPr>
-                    <pic:cNvPr id="1577741477" name="Imagem 1" descr="Interface gráfica do usuário, Texto, Aplicativo&#10;&#10;Descrição gerada automaticamente"/>
-                    <pic:cNvPicPr/>
-                  </pic:nvPicPr>
-                  <pic:blipFill>
-                    <a:blip r:embed="rId16"/>
-                    <a:stretch>
-                      <a:fillRect/>
-                    </a:stretch>
-                  </pic:blipFill>
-                  <pic:spPr>
-                    <a:xfrm>
-                      <a:off x="0" y="0"/>
-                      <a:ext cx="4552950" cy="1504950"/>
                     </a:xfrm>
                     <a:prstGeom prst="rect">
                       <a:avLst/>
@@ -582,7 +515,7 @@
                     <pic:cNvPicPr/>
                   </pic:nvPicPr>
                   <pic:blipFill>
-                    <a:blip r:embed="rId17"/>
+                    <a:blip r:embed="rId13"/>
                     <a:stretch>
                       <a:fillRect/>
                     </a:stretch>
@@ -591,49 +524,6 @@
                     <a:xfrm>
                       <a:off x="0" y="0"/>
                       <a:ext cx="4533900" cy="1438275"/>
-                    </a:xfrm>
-                    <a:prstGeom prst="rect">
-                      <a:avLst/>
-                    </a:prstGeom>
-                  </pic:spPr>
-                </pic:pic>
-              </a:graphicData>
-            </a:graphic>
-          </wp:inline>
-        </w:drawing>
-      </w:r>
-    </w:p>
-    <w:p/>
-    <w:p>
-      <w:r>
-        <w:rPr>
-          <w:noProof/>
-        </w:rPr>
-        <w:drawing>
-          <wp:inline distT="0" distB="0" distL="0" distR="0" wp14:anchorId="476A01DB" wp14:editId="48D5FC55">
-            <wp:extent cx="4610100" cy="1276350"/>
-            <wp:effectExtent l="0" t="0" r="0" b="0"/>
-            <wp:docPr id="317696748" name="Imagem 1" descr="Interface gráfica do usuário, Texto, Aplicativo&#10;&#10;Descrição gerada automaticamente"/>
-            <wp:cNvGraphicFramePr>
-              <a:graphicFrameLocks xmlns:a="http://schemas.openxmlformats.org/drawingml/2006/main" noChangeAspect="1"/>
-            </wp:cNvGraphicFramePr>
-            <a:graphic xmlns:a="http://schemas.openxmlformats.org/drawingml/2006/main">
-              <a:graphicData uri="http://schemas.openxmlformats.org/drawingml/2006/picture">
-                <pic:pic xmlns:pic="http://schemas.openxmlformats.org/drawingml/2006/picture">
-                  <pic:nvPicPr>
-                    <pic:cNvPr id="317696748" name="Imagem 1" descr="Interface gráfica do usuário, Texto, Aplicativo&#10;&#10;Descrição gerada automaticamente"/>
-                    <pic:cNvPicPr/>
-                  </pic:nvPicPr>
-                  <pic:blipFill>
-                    <a:blip r:embed="rId18"/>
-                    <a:stretch>
-                      <a:fillRect/>
-                    </a:stretch>
-                  </pic:blipFill>
-                  <pic:spPr>
-                    <a:xfrm>
-                      <a:off x="0" y="0"/>
-                      <a:ext cx="4610100" cy="1276350"/>
                     </a:xfrm>
                     <a:prstGeom prst="rect">
                       <a:avLst/>
@@ -667,7 +557,7 @@
                     <pic:cNvPicPr/>
                   </pic:nvPicPr>
                   <pic:blipFill>
-                    <a:blip r:embed="rId19"/>
+                    <a:blip r:embed="rId14"/>
                     <a:stretch>
                       <a:fillRect/>
                     </a:stretch>
@@ -690,6 +580,14 @@
     </w:p>
     <w:p/>
     <w:p/>
+    <w:p>
+      <w:pPr>
+        <w:rPr>
+          <w:noProof/>
+        </w:rPr>
+      </w:pPr>
+    </w:p>
+    <w:p/>
     <w:p/>
     <w:p>
       <w:r>
@@ -697,134 +595,6 @@
           <w:noProof/>
         </w:rPr>
         <w:lastRenderedPageBreak/>
-        <w:drawing>
-          <wp:inline distT="0" distB="0" distL="0" distR="0" wp14:anchorId="04B5AF98" wp14:editId="491DFDA9">
-            <wp:extent cx="4714875" cy="4257675"/>
-            <wp:effectExtent l="0" t="0" r="9525" b="9525"/>
-            <wp:docPr id="1055064804" name="Imagem 1" descr="Interface gráfica do usuário, Texto, Aplicativo, Email&#10;&#10;Descrição gerada automaticamente"/>
-            <wp:cNvGraphicFramePr>
-              <a:graphicFrameLocks xmlns:a="http://schemas.openxmlformats.org/drawingml/2006/main" noChangeAspect="1"/>
-            </wp:cNvGraphicFramePr>
-            <a:graphic xmlns:a="http://schemas.openxmlformats.org/drawingml/2006/main">
-              <a:graphicData uri="http://schemas.openxmlformats.org/drawingml/2006/picture">
-                <pic:pic xmlns:pic="http://schemas.openxmlformats.org/drawingml/2006/picture">
-                  <pic:nvPicPr>
-                    <pic:cNvPr id="1055064804" name="Imagem 1" descr="Interface gráfica do usuário, Texto, Aplicativo, Email&#10;&#10;Descrição gerada automaticamente"/>
-                    <pic:cNvPicPr/>
-                  </pic:nvPicPr>
-                  <pic:blipFill>
-                    <a:blip r:embed="rId20"/>
-                    <a:stretch>
-                      <a:fillRect/>
-                    </a:stretch>
-                  </pic:blipFill>
-                  <pic:spPr>
-                    <a:xfrm>
-                      <a:off x="0" y="0"/>
-                      <a:ext cx="4714875" cy="4257675"/>
-                    </a:xfrm>
-                    <a:prstGeom prst="rect">
-                      <a:avLst/>
-                    </a:prstGeom>
-                  </pic:spPr>
-                </pic:pic>
-              </a:graphicData>
-            </a:graphic>
-          </wp:inline>
-        </w:drawing>
-      </w:r>
-    </w:p>
-    <w:p>
-      <w:r>
-        <w:rPr>
-          <w:noProof/>
-        </w:rPr>
-        <w:drawing>
-          <wp:inline distT="0" distB="0" distL="0" distR="0" wp14:anchorId="4ABB2CDE" wp14:editId="09B51CAA">
-            <wp:extent cx="4810125" cy="4095750"/>
-            <wp:effectExtent l="0" t="0" r="9525" b="0"/>
-            <wp:docPr id="858951430" name="Imagem 1" descr="Interface gráfica do usuário, Texto, Aplicativo, Email&#10;&#10;Descrição gerada automaticamente"/>
-            <wp:cNvGraphicFramePr>
-              <a:graphicFrameLocks xmlns:a="http://schemas.openxmlformats.org/drawingml/2006/main" noChangeAspect="1"/>
-            </wp:cNvGraphicFramePr>
-            <a:graphic xmlns:a="http://schemas.openxmlformats.org/drawingml/2006/main">
-              <a:graphicData uri="http://schemas.openxmlformats.org/drawingml/2006/picture">
-                <pic:pic xmlns:pic="http://schemas.openxmlformats.org/drawingml/2006/picture">
-                  <pic:nvPicPr>
-                    <pic:cNvPr id="858951430" name="Imagem 1" descr="Interface gráfica do usuário, Texto, Aplicativo, Email&#10;&#10;Descrição gerada automaticamente"/>
-                    <pic:cNvPicPr/>
-                  </pic:nvPicPr>
-                  <pic:blipFill>
-                    <a:blip r:embed="rId21"/>
-                    <a:stretch>
-                      <a:fillRect/>
-                    </a:stretch>
-                  </pic:blipFill>
-                  <pic:spPr>
-                    <a:xfrm>
-                      <a:off x="0" y="0"/>
-                      <a:ext cx="4810125" cy="4095750"/>
-                    </a:xfrm>
-                    <a:prstGeom prst="rect">
-                      <a:avLst/>
-                    </a:prstGeom>
-                  </pic:spPr>
-                </pic:pic>
-              </a:graphicData>
-            </a:graphic>
-          </wp:inline>
-        </w:drawing>
-      </w:r>
-    </w:p>
-    <w:p/>
-    <w:p>
-      <w:r>
-        <w:rPr>
-          <w:noProof/>
-        </w:rPr>
-        <w:lastRenderedPageBreak/>
-        <w:drawing>
-          <wp:inline distT="0" distB="0" distL="0" distR="0" wp14:anchorId="55550A63" wp14:editId="3A7C5F37">
-            <wp:extent cx="4667250" cy="1990725"/>
-            <wp:effectExtent l="0" t="0" r="0" b="9525"/>
-            <wp:docPr id="1478106174" name="Imagem 1" descr="Interface gráfica do usuário, Texto, Aplicativo, Email&#10;&#10;Descrição gerada automaticamente"/>
-            <wp:cNvGraphicFramePr>
-              <a:graphicFrameLocks xmlns:a="http://schemas.openxmlformats.org/drawingml/2006/main" noChangeAspect="1"/>
-            </wp:cNvGraphicFramePr>
-            <a:graphic xmlns:a="http://schemas.openxmlformats.org/drawingml/2006/main">
-              <a:graphicData uri="http://schemas.openxmlformats.org/drawingml/2006/picture">
-                <pic:pic xmlns:pic="http://schemas.openxmlformats.org/drawingml/2006/picture">
-                  <pic:nvPicPr>
-                    <pic:cNvPr id="1478106174" name="Imagem 1" descr="Interface gráfica do usuário, Texto, Aplicativo, Email&#10;&#10;Descrição gerada automaticamente"/>
-                    <pic:cNvPicPr/>
-                  </pic:nvPicPr>
-                  <pic:blipFill>
-                    <a:blip r:embed="rId22"/>
-                    <a:stretch>
-                      <a:fillRect/>
-                    </a:stretch>
-                  </pic:blipFill>
-                  <pic:spPr>
-                    <a:xfrm>
-                      <a:off x="0" y="0"/>
-                      <a:ext cx="4667250" cy="1990725"/>
-                    </a:xfrm>
-                    <a:prstGeom prst="rect">
-                      <a:avLst/>
-                    </a:prstGeom>
-                  </pic:spPr>
-                </pic:pic>
-              </a:graphicData>
-            </a:graphic>
-          </wp:inline>
-        </w:drawing>
-      </w:r>
-    </w:p>
-    <w:p>
-      <w:r>
-        <w:rPr>
-          <w:noProof/>
-        </w:rPr>
         <w:drawing>
           <wp:inline distT="0" distB="0" distL="0" distR="0" wp14:anchorId="0B206F36" wp14:editId="76570E6E">
             <wp:extent cx="4648200" cy="4143375"/>
@@ -841,7 +611,7 @@
                     <pic:cNvPicPr/>
                   </pic:nvPicPr>
                   <pic:blipFill>
-                    <a:blip r:embed="rId23"/>
+                    <a:blip r:embed="rId15"/>
                     <a:stretch>
                       <a:fillRect/>
                     </a:stretch>
@@ -885,7 +655,7 @@
                     <pic:cNvPicPr/>
                   </pic:nvPicPr>
                   <pic:blipFill>
-                    <a:blip r:embed="rId24"/>
+                    <a:blip r:embed="rId16"/>
                     <a:stretch>
                       <a:fillRect/>
                     </a:stretch>
@@ -928,6 +698,369 @@
                     <pic:cNvPicPr/>
                   </pic:nvPicPr>
                   <pic:blipFill>
+                    <a:blip r:embed="rId17"/>
+                    <a:stretch>
+                      <a:fillRect/>
+                    </a:stretch>
+                  </pic:blipFill>
+                  <pic:spPr>
+                    <a:xfrm>
+                      <a:off x="0" y="0"/>
+                      <a:ext cx="5400040" cy="2536825"/>
+                    </a:xfrm>
+                    <a:prstGeom prst="rect">
+                      <a:avLst/>
+                    </a:prstGeom>
+                  </pic:spPr>
+                </pic:pic>
+              </a:graphicData>
+            </a:graphic>
+          </wp:inline>
+        </w:drawing>
+      </w:r>
+    </w:p>
+    <w:p/>
+    <w:p/>
+    <w:p/>
+    <w:p/>
+    <w:p>
+      <w:r>
+        <w:lastRenderedPageBreak/>
+        <w:t>• Gerar 1 elastic IP e anexar à instância EC2;</w:t>
+      </w:r>
+    </w:p>
+    <w:p>
+      <w:r>
+        <w:rPr>
+          <w:noProof/>
+        </w:rPr>
+        <w:drawing>
+          <wp:inline distT="0" distB="0" distL="0" distR="0" wp14:anchorId="618CAD28" wp14:editId="0099D4F8">
+            <wp:extent cx="5400040" cy="1949450"/>
+            <wp:effectExtent l="0" t="0" r="0" b="0"/>
+            <wp:docPr id="1430519305" name="Imagem 1" descr="Tabela&#10;&#10;Descrição gerada automaticamente com confiança média"/>
+            <wp:cNvGraphicFramePr>
+              <a:graphicFrameLocks xmlns:a="http://schemas.openxmlformats.org/drawingml/2006/main" noChangeAspect="1"/>
+            </wp:cNvGraphicFramePr>
+            <a:graphic xmlns:a="http://schemas.openxmlformats.org/drawingml/2006/main">
+              <a:graphicData uri="http://schemas.openxmlformats.org/drawingml/2006/picture">
+                <pic:pic xmlns:pic="http://schemas.openxmlformats.org/drawingml/2006/picture">
+                  <pic:nvPicPr>
+                    <pic:cNvPr id="1430519305" name="Imagem 1" descr="Tabela&#10;&#10;Descrição gerada automaticamente com confiança média"/>
+                    <pic:cNvPicPr/>
+                  </pic:nvPicPr>
+                  <pic:blipFill>
+                    <a:blip r:embed="rId18"/>
+                    <a:stretch>
+                      <a:fillRect/>
+                    </a:stretch>
+                  </pic:blipFill>
+                  <pic:spPr>
+                    <a:xfrm>
+                      <a:off x="0" y="0"/>
+                      <a:ext cx="5400040" cy="1949450"/>
+                    </a:xfrm>
+                    <a:prstGeom prst="rect">
+                      <a:avLst/>
+                    </a:prstGeom>
+                  </pic:spPr>
+                </pic:pic>
+              </a:graphicData>
+            </a:graphic>
+          </wp:inline>
+        </w:drawing>
+      </w:r>
+    </w:p>
+    <w:p>
+      <w:r>
+        <w:rPr>
+          <w:noProof/>
+        </w:rPr>
+        <w:drawing>
+          <wp:inline distT="0" distB="0" distL="0" distR="0" wp14:anchorId="431B18BD" wp14:editId="1C0B30AA">
+            <wp:extent cx="5400040" cy="716280"/>
+            <wp:effectExtent l="0" t="0" r="0" b="7620"/>
+            <wp:docPr id="1069318444" name="Imagem 1" descr="Interface gráfica do usuário, Aplicativo&#10;&#10;Descrição gerada automaticamente"/>
+            <wp:cNvGraphicFramePr>
+              <a:graphicFrameLocks xmlns:a="http://schemas.openxmlformats.org/drawingml/2006/main" noChangeAspect="1"/>
+            </wp:cNvGraphicFramePr>
+            <a:graphic xmlns:a="http://schemas.openxmlformats.org/drawingml/2006/main">
+              <a:graphicData uri="http://schemas.openxmlformats.org/drawingml/2006/picture">
+                <pic:pic xmlns:pic="http://schemas.openxmlformats.org/drawingml/2006/picture">
+                  <pic:nvPicPr>
+                    <pic:cNvPr id="1069318444" name="Imagem 1" descr="Interface gráfica do usuário, Aplicativo&#10;&#10;Descrição gerada automaticamente"/>
+                    <pic:cNvPicPr/>
+                  </pic:nvPicPr>
+                  <pic:blipFill>
+                    <a:blip r:embed="rId19"/>
+                    <a:stretch>
+                      <a:fillRect/>
+                    </a:stretch>
+                  </pic:blipFill>
+                  <pic:spPr>
+                    <a:xfrm>
+                      <a:off x="0" y="0"/>
+                      <a:ext cx="5400040" cy="716280"/>
+                    </a:xfrm>
+                    <a:prstGeom prst="rect">
+                      <a:avLst/>
+                    </a:prstGeom>
+                  </pic:spPr>
+                </pic:pic>
+              </a:graphicData>
+            </a:graphic>
+          </wp:inline>
+        </w:drawing>
+      </w:r>
+    </w:p>
+    <w:p>
+      <w:r>
+        <w:rPr>
+          <w:noProof/>
+        </w:rPr>
+        <w:drawing>
+          <wp:inline distT="0" distB="0" distL="0" distR="0" wp14:anchorId="6E4875CE" wp14:editId="4EB41B56">
+            <wp:extent cx="5400040" cy="5247640"/>
+            <wp:effectExtent l="0" t="0" r="0" b="0"/>
+            <wp:docPr id="1588328350" name="Imagem 1" descr="Interface gráfica do usuário, Texto, Aplicativo, Email&#10;&#10;Descrição gerada automaticamente"/>
+            <wp:cNvGraphicFramePr>
+              <a:graphicFrameLocks xmlns:a="http://schemas.openxmlformats.org/drawingml/2006/main" noChangeAspect="1"/>
+            </wp:cNvGraphicFramePr>
+            <a:graphic xmlns:a="http://schemas.openxmlformats.org/drawingml/2006/main">
+              <a:graphicData uri="http://schemas.openxmlformats.org/drawingml/2006/picture">
+                <pic:pic xmlns:pic="http://schemas.openxmlformats.org/drawingml/2006/picture">
+                  <pic:nvPicPr>
+                    <pic:cNvPr id="1588328350" name="Imagem 1" descr="Interface gráfica do usuário, Texto, Aplicativo, Email&#10;&#10;Descrição gerada automaticamente"/>
+                    <pic:cNvPicPr/>
+                  </pic:nvPicPr>
+                  <pic:blipFill>
+                    <a:blip r:embed="rId20"/>
+                    <a:stretch>
+                      <a:fillRect/>
+                    </a:stretch>
+                  </pic:blipFill>
+                  <pic:spPr>
+                    <a:xfrm>
+                      <a:off x="0" y="0"/>
+                      <a:ext cx="5400040" cy="5247640"/>
+                    </a:xfrm>
+                    <a:prstGeom prst="rect">
+                      <a:avLst/>
+                    </a:prstGeom>
+                  </pic:spPr>
+                </pic:pic>
+              </a:graphicData>
+            </a:graphic>
+          </wp:inline>
+        </w:drawing>
+      </w:r>
+    </w:p>
+    <w:p>
+      <w:r>
+        <w:rPr>
+          <w:noProof/>
+        </w:rPr>
+        <w:lastRenderedPageBreak/>
+        <w:drawing>
+          <wp:inline distT="0" distB="0" distL="0" distR="0" wp14:anchorId="3F300D98" wp14:editId="2A816D03">
+            <wp:extent cx="5400040" cy="1217295"/>
+            <wp:effectExtent l="0" t="0" r="0" b="1905"/>
+            <wp:docPr id="1046733" name="Imagem 1" descr="Interface gráfica do usuário, Texto, Aplicativo&#10;&#10;Descrição gerada automaticamente"/>
+            <wp:cNvGraphicFramePr>
+              <a:graphicFrameLocks xmlns:a="http://schemas.openxmlformats.org/drawingml/2006/main" noChangeAspect="1"/>
+            </wp:cNvGraphicFramePr>
+            <a:graphic xmlns:a="http://schemas.openxmlformats.org/drawingml/2006/main">
+              <a:graphicData uri="http://schemas.openxmlformats.org/drawingml/2006/picture">
+                <pic:pic xmlns:pic="http://schemas.openxmlformats.org/drawingml/2006/picture">
+                  <pic:nvPicPr>
+                    <pic:cNvPr id="1046733" name="Imagem 1" descr="Interface gráfica do usuário, Texto, Aplicativo&#10;&#10;Descrição gerada automaticamente"/>
+                    <pic:cNvPicPr/>
+                  </pic:nvPicPr>
+                  <pic:blipFill>
+                    <a:blip r:embed="rId21"/>
+                    <a:stretch>
+                      <a:fillRect/>
+                    </a:stretch>
+                  </pic:blipFill>
+                  <pic:spPr>
+                    <a:xfrm>
+                      <a:off x="0" y="0"/>
+                      <a:ext cx="5400040" cy="1217295"/>
+                    </a:xfrm>
+                    <a:prstGeom prst="rect">
+                      <a:avLst/>
+                    </a:prstGeom>
+                  </pic:spPr>
+                </pic:pic>
+              </a:graphicData>
+            </a:graphic>
+          </wp:inline>
+        </w:drawing>
+      </w:r>
+    </w:p>
+    <w:p>
+      <w:r>
+        <w:rPr>
+          <w:noProof/>
+        </w:rPr>
+        <w:drawing>
+          <wp:inline distT="0" distB="0" distL="0" distR="0" wp14:anchorId="1A2015BF" wp14:editId="69D72971">
+            <wp:extent cx="5400040" cy="4459605"/>
+            <wp:effectExtent l="0" t="0" r="0" b="0"/>
+            <wp:docPr id="2061257664" name="Imagem 1" descr="Interface gráfica do usuário, Texto, Aplicativo&#10;&#10;Descrição gerada automaticamente"/>
+            <wp:cNvGraphicFramePr>
+              <a:graphicFrameLocks xmlns:a="http://schemas.openxmlformats.org/drawingml/2006/main" noChangeAspect="1"/>
+            </wp:cNvGraphicFramePr>
+            <a:graphic xmlns:a="http://schemas.openxmlformats.org/drawingml/2006/main">
+              <a:graphicData uri="http://schemas.openxmlformats.org/drawingml/2006/picture">
+                <pic:pic xmlns:pic="http://schemas.openxmlformats.org/drawingml/2006/picture">
+                  <pic:nvPicPr>
+                    <pic:cNvPr id="2061257664" name="Imagem 1" descr="Interface gráfica do usuário, Texto, Aplicativo&#10;&#10;Descrição gerada automaticamente"/>
+                    <pic:cNvPicPr/>
+                  </pic:nvPicPr>
+                  <pic:blipFill>
+                    <a:blip r:embed="rId22"/>
+                    <a:stretch>
+                      <a:fillRect/>
+                    </a:stretch>
+                  </pic:blipFill>
+                  <pic:spPr>
+                    <a:xfrm>
+                      <a:off x="0" y="0"/>
+                      <a:ext cx="5400040" cy="4459605"/>
+                    </a:xfrm>
+                    <a:prstGeom prst="rect">
+                      <a:avLst/>
+                    </a:prstGeom>
+                  </pic:spPr>
+                </pic:pic>
+              </a:graphicData>
+            </a:graphic>
+          </wp:inline>
+        </w:drawing>
+      </w:r>
+    </w:p>
+    <w:p/>
+    <w:p/>
+    <w:p/>
+    <w:p/>
+    <w:p/>
+    <w:p/>
+    <w:p/>
+    <w:p/>
+    <w:p/>
+    <w:p/>
+    <w:p>
+      <w:r>
+        <w:lastRenderedPageBreak/>
+        <w:t>• Liberar as portas de comunicação para acesso público: (22/TCP, 111/TCP e UDP, 2049/TCP/UDP, 80/TCP, 443/TCP).</w:t>
+      </w:r>
+    </w:p>
+    <w:p>
+      <w:r>
+        <w:rPr>
+          <w:noProof/>
+        </w:rPr>
+        <w:drawing>
+          <wp:inline distT="0" distB="0" distL="0" distR="0" wp14:anchorId="76DD6B61" wp14:editId="5D89B3E8">
+            <wp:extent cx="5400040" cy="1661795"/>
+            <wp:effectExtent l="0" t="0" r="0" b="0"/>
+            <wp:docPr id="1141383003" name="Imagem 1" descr="Interface gráfica do usuário, Aplicativo&#10;&#10;Descrição gerada automaticamente"/>
+            <wp:cNvGraphicFramePr>
+              <a:graphicFrameLocks xmlns:a="http://schemas.openxmlformats.org/drawingml/2006/main" noChangeAspect="1"/>
+            </wp:cNvGraphicFramePr>
+            <a:graphic xmlns:a="http://schemas.openxmlformats.org/drawingml/2006/main">
+              <a:graphicData uri="http://schemas.openxmlformats.org/drawingml/2006/picture">
+                <pic:pic xmlns:pic="http://schemas.openxmlformats.org/drawingml/2006/picture">
+                  <pic:nvPicPr>
+                    <pic:cNvPr id="1141383003" name="Imagem 1" descr="Interface gráfica do usuário, Aplicativo&#10;&#10;Descrição gerada automaticamente"/>
+                    <pic:cNvPicPr/>
+                  </pic:nvPicPr>
+                  <pic:blipFill>
+                    <a:blip r:embed="rId23"/>
+                    <a:stretch>
+                      <a:fillRect/>
+                    </a:stretch>
+                  </pic:blipFill>
+                  <pic:spPr>
+                    <a:xfrm>
+                      <a:off x="0" y="0"/>
+                      <a:ext cx="5400040" cy="1661795"/>
+                    </a:xfrm>
+                    <a:prstGeom prst="rect">
+                      <a:avLst/>
+                    </a:prstGeom>
+                  </pic:spPr>
+                </pic:pic>
+              </a:graphicData>
+            </a:graphic>
+          </wp:inline>
+        </w:drawing>
+      </w:r>
+    </w:p>
+    <w:p>
+      <w:r>
+        <w:rPr>
+          <w:noProof/>
+        </w:rPr>
+        <w:drawing>
+          <wp:inline distT="0" distB="0" distL="0" distR="0" wp14:anchorId="0230085F" wp14:editId="17967E56">
+            <wp:extent cx="5400040" cy="1158875"/>
+            <wp:effectExtent l="0" t="0" r="0" b="3175"/>
+            <wp:docPr id="1511823179" name="Imagem 1" descr="Interface gráfica do usuário, Texto, Aplicativo, Email&#10;&#10;Descrição gerada automaticamente"/>
+            <wp:cNvGraphicFramePr>
+              <a:graphicFrameLocks xmlns:a="http://schemas.openxmlformats.org/drawingml/2006/main" noChangeAspect="1"/>
+            </wp:cNvGraphicFramePr>
+            <a:graphic xmlns:a="http://schemas.openxmlformats.org/drawingml/2006/main">
+              <a:graphicData uri="http://schemas.openxmlformats.org/drawingml/2006/picture">
+                <pic:pic xmlns:pic="http://schemas.openxmlformats.org/drawingml/2006/picture">
+                  <pic:nvPicPr>
+                    <pic:cNvPr id="1511823179" name="Imagem 1" descr="Interface gráfica do usuário, Texto, Aplicativo, Email&#10;&#10;Descrição gerada automaticamente"/>
+                    <pic:cNvPicPr/>
+                  </pic:nvPicPr>
+                  <pic:blipFill>
+                    <a:blip r:embed="rId24"/>
+                    <a:stretch>
+                      <a:fillRect/>
+                    </a:stretch>
+                  </pic:blipFill>
+                  <pic:spPr>
+                    <a:xfrm>
+                      <a:off x="0" y="0"/>
+                      <a:ext cx="5400040" cy="1158875"/>
+                    </a:xfrm>
+                    <a:prstGeom prst="rect">
+                      <a:avLst/>
+                    </a:prstGeom>
+                  </pic:spPr>
+                </pic:pic>
+              </a:graphicData>
+            </a:graphic>
+          </wp:inline>
+        </w:drawing>
+      </w:r>
+    </w:p>
+    <w:p>
+      <w:r>
+        <w:rPr>
+          <w:noProof/>
+        </w:rPr>
+        <w:drawing>
+          <wp:inline distT="0" distB="0" distL="0" distR="0" wp14:anchorId="43C4F2C1" wp14:editId="1B8F16F2">
+            <wp:extent cx="5400040" cy="2460625"/>
+            <wp:effectExtent l="0" t="0" r="0" b="0"/>
+            <wp:docPr id="322758886" name="Imagem 1" descr="Interface gráfica do usuário, Texto, Aplicativo&#10;&#10;Descrição gerada automaticamente"/>
+            <wp:cNvGraphicFramePr>
+              <a:graphicFrameLocks xmlns:a="http://schemas.openxmlformats.org/drawingml/2006/main" noChangeAspect="1"/>
+            </wp:cNvGraphicFramePr>
+            <a:graphic xmlns:a="http://schemas.openxmlformats.org/drawingml/2006/main">
+              <a:graphicData uri="http://schemas.openxmlformats.org/drawingml/2006/picture">
+                <pic:pic xmlns:pic="http://schemas.openxmlformats.org/drawingml/2006/picture">
+                  <pic:nvPicPr>
+                    <pic:cNvPr id="322758886" name="Imagem 1" descr="Interface gráfica do usuário, Texto, Aplicativo&#10;&#10;Descrição gerada automaticamente"/>
+                    <pic:cNvPicPr/>
+                  </pic:nvPicPr>
+                  <pic:blipFill>
                     <a:blip r:embed="rId25"/>
                     <a:stretch>
                       <a:fillRect/>
@@ -936,20 +1069,63 @@
                   <pic:spPr>
                     <a:xfrm>
                       <a:off x="0" y="0"/>
-                      <a:ext cx="5400040" cy="2536825"/>
-                    </a:xfrm>
-                    <a:prstGeom prst="rect">
-                      <a:avLst/>
-                    </a:prstGeom>
-                  </pic:spPr>
-                </pic:pic>
-              </a:graphicData>
-            </a:graphic>
-          </wp:inline>
-        </w:drawing>
-      </w:r>
-    </w:p>
-    <w:p/>
+                      <a:ext cx="5400040" cy="2460625"/>
+                    </a:xfrm>
+                    <a:prstGeom prst="rect">
+                      <a:avLst/>
+                    </a:prstGeom>
+                  </pic:spPr>
+                </pic:pic>
+              </a:graphicData>
+            </a:graphic>
+          </wp:inline>
+        </w:drawing>
+      </w:r>
+    </w:p>
+    <w:p/>
+    <w:p>
+      <w:r>
+        <w:rPr>
+          <w:noProof/>
+        </w:rPr>
+        <w:lastRenderedPageBreak/>
+        <w:drawing>
+          <wp:inline distT="0" distB="0" distL="0" distR="0" wp14:anchorId="333366E4" wp14:editId="2B41C933">
+            <wp:extent cx="5400040" cy="2801620"/>
+            <wp:effectExtent l="0" t="0" r="0" b="0"/>
+            <wp:docPr id="433488315" name="Imagem 1" descr="Interface gráfica do usuário, Aplicativo&#10;&#10;Descrição gerada automaticamente"/>
+            <wp:cNvGraphicFramePr>
+              <a:graphicFrameLocks xmlns:a="http://schemas.openxmlformats.org/drawingml/2006/main" noChangeAspect="1"/>
+            </wp:cNvGraphicFramePr>
+            <a:graphic xmlns:a="http://schemas.openxmlformats.org/drawingml/2006/main">
+              <a:graphicData uri="http://schemas.openxmlformats.org/drawingml/2006/picture">
+                <pic:pic xmlns:pic="http://schemas.openxmlformats.org/drawingml/2006/picture">
+                  <pic:nvPicPr>
+                    <pic:cNvPr id="433488315" name="Imagem 1" descr="Interface gráfica do usuário, Aplicativo&#10;&#10;Descrição gerada automaticamente"/>
+                    <pic:cNvPicPr/>
+                  </pic:nvPicPr>
+                  <pic:blipFill>
+                    <a:blip r:embed="rId26"/>
+                    <a:stretch>
+                      <a:fillRect/>
+                    </a:stretch>
+                  </pic:blipFill>
+                  <pic:spPr>
+                    <a:xfrm>
+                      <a:off x="0" y="0"/>
+                      <a:ext cx="5400040" cy="2801620"/>
+                    </a:xfrm>
+                    <a:prstGeom prst="rect">
+                      <a:avLst/>
+                    </a:prstGeom>
+                  </pic:spPr>
+                </pic:pic>
+              </a:graphicData>
+            </a:graphic>
+          </wp:inline>
+        </w:drawing>
+      </w:r>
+    </w:p>
     <w:sectPr>
       <w:pgSz w:w="11906" w:h="16838"/>
       <w:pgMar w:top="1417" w:right="1701" w:bottom="1417" w:left="1701" w:header="708" w:footer="708" w:gutter="0"/>
@@ -1364,7 +1540,6 @@
   <w:style w:type="character" w:default="1" w:styleId="Fontepargpadro">
     <w:name w:val="Default Paragraph Font"/>
     <w:uiPriority w:val="1"/>
-    <w:semiHidden/>
     <w:unhideWhenUsed/>
   </w:style>
   <w:style w:type="table" w:default="1" w:styleId="Tabelanormal">

</xml_diff>